<commit_message>
creo/modifico las sesiones de la primera semana
</commit_message>
<xml_diff>
--- a/planificacion/sesiones/20110819-sesion2.docx
+++ b/planificacion/sesiones/20110819-sesion2.docx
@@ -82,7 +82,25 @@
                 <w:color w:val="FFFFFF" w:themeColor="background1"/>
                 <w:lang w:val="pt-PT"/>
               </w:rPr>
-              <w:t>: 18/8/2011</w:t>
+              <w:t>: 1</w:t>
+            </w:r>
+            <w:r>
+              <w:rPr>
+                <w:rFonts w:asciiTheme="minorHAnsi" w:hAnsiTheme="minorHAnsi" w:cstheme="minorHAnsi"/>
+                <w:b/>
+                <w:color w:val="FFFFFF" w:themeColor="background1"/>
+                <w:lang w:val="pt-PT"/>
+              </w:rPr>
+              <w:t>9</w:t>
+            </w:r>
+            <w:r>
+              <w:rPr>
+                <w:rFonts w:asciiTheme="minorHAnsi" w:hAnsiTheme="minorHAnsi" w:cstheme="minorHAnsi"/>
+                <w:b/>
+                <w:color w:val="FFFFFF" w:themeColor="background1"/>
+                <w:lang w:val="pt-PT"/>
+              </w:rPr>
+              <w:t>/8/2011</w:t>
             </w:r>
           </w:p>
           <w:p>
@@ -136,7 +154,14 @@
                 <w:rFonts w:asciiTheme="minorHAnsi" w:hAnsiTheme="minorHAnsi" w:cstheme="minorHAnsi"/>
                 <w:color w:val="FFFFFF" w:themeColor="background1"/>
               </w:rPr>
-              <w:t xml:space="preserve">  1</w:t>
+              <w:t xml:space="preserve">  </w:t>
+            </w:r>
+            <w:r>
+              <w:rPr>
+                <w:rFonts w:asciiTheme="minorHAnsi" w:hAnsiTheme="minorHAnsi" w:cstheme="minorHAnsi"/>
+                <w:color w:val="FFFFFF" w:themeColor="background1"/>
+              </w:rPr>
+              <w:t>2</w:t>
             </w:r>
           </w:p>
         </w:tc>

</xml_diff>